<commit_message>
I uploaded the wrong file for the turn in doc and i forgot to add the un-built game
</commit_message>
<xml_diff>
--- a/GPE_Project1_JacquelynneHeiman.docx
+++ b/GPE_Project1_JacquelynneHeiman.docx
@@ -34,6 +34,15 @@
       </w:r>
     </w:p>
     <w:p>
+      <w:pPr>
+        <w:rPr>
+          <w:rFonts w:ascii="Consolas" w:hAnsi="Consolas"/>
+          <w:color w:val="172B4D"/>
+          <w:sz w:val="21"/>
+          <w:szCs w:val="21"/>
+          <w:shd w:val="clear" w:color="auto" w:fill="FAFBFC"/>
+        </w:rPr>
+      </w:pPr>
       <w:r>
         <w:t xml:space="preserve">URL of </w:t>
       </w:r>
@@ -54,18 +63,22 @@
       <w:r>
         <w:t xml:space="preserve"> Repo: </w:t>
       </w:r>
-      <w:r>
-        <w:rPr>
-          <w:rFonts w:ascii="Consolas" w:hAnsi="Consolas"/>
-          <w:color w:val="172B4D"/>
-          <w:sz w:val="21"/>
-          <w:szCs w:val="21"/>
-          <w:shd w:val="clear" w:color="auto" w:fill="FAFBFC"/>
-        </w:rPr>
-        <w:t>https://jacheima@bitbucket.org/jacheima/intro-to-game-programming.git</w:t>
-      </w:r>
+      <w:hyperlink r:id="rId4" w:history="1">
+        <w:r>
+          <w:rPr>
+            <w:rStyle w:val="Hyperlink"/>
+            <w:rFonts w:ascii="Consolas" w:hAnsi="Consolas"/>
+            <w:sz w:val="21"/>
+            <w:szCs w:val="21"/>
+            <w:shd w:val="clear" w:color="auto" w:fill="FAFBFC"/>
+          </w:rPr>
+          <w:t>https://github.com/jacheima/GPE104_Project_01</w:t>
+        </w:r>
+      </w:hyperlink>
     </w:p>
     <w:p>
+      <w:bookmarkStart w:id="0" w:name="_GoBack"/>
+      <w:bookmarkEnd w:id="0"/>
       <w:r>
         <w:t xml:space="preserve">URL of YouTube Video:  </w:t>
       </w:r>
@@ -681,8 +694,6 @@
             <w:r>
               <w:t>7:03, 10:15</w:t>
             </w:r>
-            <w:bookmarkStart w:id="0" w:name="_GoBack"/>
-            <w:bookmarkEnd w:id="0"/>
           </w:p>
         </w:tc>
       </w:tr>
@@ -1576,6 +1587,29 @@
       <w:spacing w:val="15"/>
     </w:rPr>
   </w:style>
+  <w:style w:type="character" w:styleId="Hyperlink">
+    <w:name w:val="Hyperlink"/>
+    <w:basedOn w:val="DefaultParagraphFont"/>
+    <w:uiPriority w:val="99"/>
+    <w:unhideWhenUsed/>
+    <w:rsid w:val="0032495E"/>
+    <w:rPr>
+      <w:color w:val="0563C1" w:themeColor="hyperlink"/>
+      <w:u w:val="single"/>
+    </w:rPr>
+  </w:style>
+  <w:style w:type="character" w:styleId="UnresolvedMention">
+    <w:name w:val="Unresolved Mention"/>
+    <w:basedOn w:val="DefaultParagraphFont"/>
+    <w:uiPriority w:val="99"/>
+    <w:semiHidden/>
+    <w:unhideWhenUsed/>
+    <w:rsid w:val="0032495E"/>
+    <w:rPr>
+      <w:color w:val="605E5C"/>
+      <w:shd w:val="clear" w:color="auto" w:fill="E1DFDD"/>
+    </w:rPr>
+  </w:style>
 </w:styles>
 </file>
 

</xml_diff>